<commit_message>
esercizio due: inizio documentazione, da rivedere la complessità.
</commit_message>
<xml_diff>
--- a/pkg_2/Doc Esercizio 2.docx
+++ b/pkg_2/Doc Esercizio 2.docx
@@ -96,7 +96,19 @@
         <w:jc w:val="both"/>
       </w:pPr>
       <w:r>
-        <w:t>Per quanto riguarda la scelta dell’ordine in cui considerare i vertici, secondo Welsh-Powell [1] ordinando i vertici in base al grado crescente è possibile porre un limite superiore al numero di colori necessari, pari a:</w:t>
+        <w:t>Per quanto riguarda la scelta dell’ordine in cui considerare i v</w:t>
+      </w:r>
+      <w:r>
+        <w:t>ertici, secondo Welsh-Powell</w:t>
+      </w:r>
+      <w:r>
+        <w:rPr>
+          <w:rStyle w:val="Rimandonotaapidipagina"/>
+        </w:rPr>
+        <w:footnoteReference w:id="1"/>
+      </w:r>
+      <w:r>
+        <w:t xml:space="preserve"> ordinando i vertici in base al grado crescente è possibile porre un limite superiore al numero di colori necessari, pari a:</w:t>
       </w:r>
     </w:p>
     <w:p>
@@ -175,16 +187,7 @@
                     <w:rPr>
                       <w:rFonts w:ascii="Cambria Math" w:hAnsi="Cambria Math"/>
                     </w:rPr>
-                    <m:t>{</m:t>
-                  </m:r>
-                  <m:r>
-                    <m:rPr>
-                      <m:sty m:val="p"/>
-                    </m:rPr>
-                    <w:rPr>
-                      <w:rFonts w:ascii="Cambria Math" w:hAnsi="Cambria Math"/>
-                    </w:rPr>
-                    <m:t>deg</m:t>
+                    <m:t>{deg</m:t>
                   </m:r>
                 </m:fName>
                 <m:e>
@@ -232,13 +235,7 @@
                 <w:rPr>
                   <w:rFonts w:ascii="Cambria Math" w:hAnsi="Cambria Math"/>
                 </w:rPr>
-                <m:t>+1</m:t>
-              </m:r>
-              <m:r>
-                <w:rPr>
-                  <w:rFonts w:ascii="Cambria Math" w:hAnsi="Cambria Math"/>
-                </w:rPr>
-                <m:t>}</m:t>
+                <m:t>+1}</m:t>
               </m:r>
             </m:e>
           </m:func>
@@ -487,13 +484,7 @@
         <w:rPr>
           <w:rFonts w:eastAsiaTheme="minorEastAsia"/>
         </w:rPr>
-        <w:t>Il codice relativo al meccanismo appena descritto è mostrato a seguire</w:t>
-      </w:r>
-      <w:r>
-        <w:rPr>
-          <w:rFonts w:eastAsiaTheme="minorEastAsia"/>
-        </w:rPr>
-        <w:t>:</w:t>
+        <w:t>Il codice relativo al meccanismo appena descritto è mostrato a seguire:</w:t>
       </w:r>
       <w:r>
         <w:rPr>
@@ -520,6 +511,7 @@
         <w:rPr>
           <w:rFonts w:eastAsiaTheme="minorEastAsia"/>
           <w:noProof/>
+          <w:lang w:eastAsia="it-IT"/>
         </w:rPr>
         <mc:AlternateContent>
           <mc:Choice Requires="wps">
@@ -1429,6 +1421,7 @@
       <w:r>
         <w:t xml:space="preserve">e </w:t>
       </w:r>
+      <w:proofErr w:type="gramStart"/>
       <w:r>
         <w:rPr>
           <w:i/>
@@ -1436,7 +1429,15 @@
         <w:t xml:space="preserve">t </w:t>
       </w:r>
       <w:r>
-        <w:t>ha complessità O(</w:t>
+        <w:t>ha</w:t>
+      </w:r>
+      <w:proofErr w:type="gramEnd"/>
+      <w:r>
+        <w:t xml:space="preserve"> complessità </w:t>
+      </w:r>
+      <w:r>
+        <w:lastRenderedPageBreak/>
+        <w:t>O(</w:t>
       </w:r>
       <w:proofErr w:type="spellStart"/>
       <w:r>
@@ -1444,25 +1445,16 @@
       </w:r>
       <w:proofErr w:type="spellEnd"/>
       <w:r>
-        <w:t>(s</w:t>
-      </w:r>
-      <w:proofErr w:type="gramStart"/>
-      <w:r>
-        <w:t>))</w:t>
-      </w:r>
-      <w:r>
-        <w:t>[</w:t>
-      </w:r>
-      <w:proofErr w:type="gramEnd"/>
-      <w:r>
-        <w:t>2]</w:t>
-      </w:r>
-      <w:r>
-        <w:t xml:space="preserve">, ovvero al più pari al numero di colori usati, che per quanto detto sarà inferiore od uguale al grado massimo dei vertici del grafo più uno, dunque molto inferiore al numero dei vertici. Considerando che </w:t>
-      </w:r>
-      <w:r>
-        <w:lastRenderedPageBreak/>
-        <w:t xml:space="preserve">nella </w:t>
+        <w:t>(s))</w:t>
+      </w:r>
+      <w:r>
+        <w:rPr>
+          <w:rStyle w:val="Rimandonotaapidipagina"/>
+        </w:rPr>
+        <w:footnoteReference w:id="2"/>
+      </w:r>
+      <w:r>
+        <w:t xml:space="preserve">, ovvero al più pari al numero di colori usati, che per quanto detto sarà inferiore od uguale al grado massimo dei vertici del grafo più uno, dunque molto inferiore al numero dei vertici. Considerando che nella </w:t>
       </w:r>
       <w:proofErr w:type="spellStart"/>
       <w:r>
@@ -1498,37 +1490,12 @@
     <w:p>
       <w:pPr>
         <w:jc w:val="both"/>
-      </w:pPr>
-      <w:r>
-        <w:t>Riferimenti:</w:t>
-      </w:r>
-    </w:p>
-    <w:p>
-      <w:pPr>
-        <w:jc w:val="both"/>
         <w:rPr>
           <w:lang w:val="en-GB"/>
         </w:rPr>
       </w:pPr>
-      <w:r>
-        <w:rPr>
-          <w:lang w:val="en-GB"/>
-        </w:rPr>
-        <w:t>[1] Welsh, D. J. A.; Powell, M. B. (1967), "An upper bound for the chromatic number of a graph and its application to timetabling problems", The Computer Journal, 10 (1): 85–86</w:t>
-      </w:r>
       <w:bookmarkStart w:id="0" w:name="_GoBack"/>
       <w:bookmarkEnd w:id="0"/>
-    </w:p>
-    <w:p>
-      <w:pPr>
-        <w:jc w:val="both"/>
-      </w:pPr>
-      <w:r>
-        <w:t xml:space="preserve">[2] </w:t>
-      </w:r>
-      <w:r>
-        <w:t>https://wiki.python.org/moin/TimeComplexity</w:t>
-      </w:r>
     </w:p>
     <w:sectPr>
       <w:pgSz w:w="11906" w:h="16838"/>
@@ -1538,6 +1505,112 @@
     </w:sectPr>
   </w:body>
 </w:document>
+</file>
+
+<file path=word/endnotes.xml><?xml version="1.0" encoding="utf-8"?>
+<w:endnotes xmlns:wpc="http://schemas.microsoft.com/office/word/2010/wordprocessingCanvas" xmlns:cx="http://schemas.microsoft.com/office/drawing/2014/chartex" xmlns:cx1="http://schemas.microsoft.com/office/drawing/2015/9/8/chartex" xmlns:cx2="http://schemas.microsoft.com/office/drawing/2015/10/21/chartex" xmlns:cx3="http://schemas.microsoft.com/office/drawing/2016/5/9/chartex" xmlns:cx4="http://schemas.microsoft.com/office/drawing/2016/5/10/chartex" xmlns:cx5="http://schemas.microsoft.com/office/drawing/2016/5/11/chartex" xmlns:mc="http://schemas.openxmlformats.org/markup-compatibility/2006" xmlns:o="urn:schemas-microsoft-com:office:office" xmlns:r="http://schemas.openxmlformats.org/officeDocument/2006/relationships" xmlns:m="http://schemas.openxmlformats.org/officeDocument/2006/math" xmlns:v="urn:schemas-microsoft-com:vml" xmlns:wp14="http://schemas.microsoft.com/office/word/2010/wordprocessingDrawing" xmlns:wp="http://schemas.openxmlformats.org/drawingml/2006/wordprocessingDrawing" xmlns:w10="urn:schemas-microsoft-com:office:word" xmlns:w="http://schemas.openxmlformats.org/wordprocessingml/2006/main" xmlns:w14="http://schemas.microsoft.com/office/word/2010/wordml" xmlns:w15="http://schemas.microsoft.com/office/word/2012/wordml" xmlns:w16se="http://schemas.microsoft.com/office/word/2015/wordml/symex" xmlns:wpg="http://schemas.microsoft.com/office/word/2010/wordprocessingGroup" xmlns:wpi="http://schemas.microsoft.com/office/word/2010/wordprocessingInk" xmlns:wne="http://schemas.microsoft.com/office/word/2006/wordml" xmlns:wps="http://schemas.microsoft.com/office/word/2010/wordprocessingShape" mc:Ignorable="w14 w15 w16se wp14">
+  <w:endnote w:type="separator" w:id="-1">
+    <w:p>
+      <w:pPr>
+        <w:spacing w:after="0" w:line="240" w:lineRule="auto"/>
+      </w:pPr>
+      <w:r>
+        <w:separator/>
+      </w:r>
+    </w:p>
+  </w:endnote>
+  <w:endnote w:type="continuationSeparator" w:id="0">
+    <w:p>
+      <w:pPr>
+        <w:spacing w:after="0" w:line="240" w:lineRule="auto"/>
+      </w:pPr>
+      <w:r>
+        <w:continuationSeparator/>
+      </w:r>
+    </w:p>
+  </w:endnote>
+</w:endnotes>
+</file>
+
+<file path=word/footnotes.xml><?xml version="1.0" encoding="utf-8"?>
+<w:footnotes xmlns:wpc="http://schemas.microsoft.com/office/word/2010/wordprocessingCanvas" xmlns:cx="http://schemas.microsoft.com/office/drawing/2014/chartex" xmlns:cx1="http://schemas.microsoft.com/office/drawing/2015/9/8/chartex" xmlns:cx2="http://schemas.microsoft.com/office/drawing/2015/10/21/chartex" xmlns:cx3="http://schemas.microsoft.com/office/drawing/2016/5/9/chartex" xmlns:cx4="http://schemas.microsoft.com/office/drawing/2016/5/10/chartex" xmlns:cx5="http://schemas.microsoft.com/office/drawing/2016/5/11/chartex" xmlns:mc="http://schemas.openxmlformats.org/markup-compatibility/2006" xmlns:o="urn:schemas-microsoft-com:office:office" xmlns:r="http://schemas.openxmlformats.org/officeDocument/2006/relationships" xmlns:m="http://schemas.openxmlformats.org/officeDocument/2006/math" xmlns:v="urn:schemas-microsoft-com:vml" xmlns:wp14="http://schemas.microsoft.com/office/word/2010/wordprocessingDrawing" xmlns:wp="http://schemas.openxmlformats.org/drawingml/2006/wordprocessingDrawing" xmlns:w10="urn:schemas-microsoft-com:office:word" xmlns:w="http://schemas.openxmlformats.org/wordprocessingml/2006/main" xmlns:w14="http://schemas.microsoft.com/office/word/2010/wordml" xmlns:w15="http://schemas.microsoft.com/office/word/2012/wordml" xmlns:w16se="http://schemas.microsoft.com/office/word/2015/wordml/symex" xmlns:wpg="http://schemas.microsoft.com/office/word/2010/wordprocessingGroup" xmlns:wpi="http://schemas.microsoft.com/office/word/2010/wordprocessingInk" xmlns:wne="http://schemas.microsoft.com/office/word/2006/wordml" xmlns:wps="http://schemas.microsoft.com/office/word/2010/wordprocessingShape" mc:Ignorable="w14 w15 w16se wp14">
+  <w:footnote w:type="separator" w:id="-1">
+    <w:p>
+      <w:pPr>
+        <w:spacing w:after="0" w:line="240" w:lineRule="auto"/>
+      </w:pPr>
+      <w:r>
+        <w:separator/>
+      </w:r>
+    </w:p>
+  </w:footnote>
+  <w:footnote w:type="continuationSeparator" w:id="0">
+    <w:p>
+      <w:pPr>
+        <w:spacing w:after="0" w:line="240" w:lineRule="auto"/>
+      </w:pPr>
+      <w:r>
+        <w:continuationSeparator/>
+      </w:r>
+    </w:p>
+  </w:footnote>
+  <w:footnote w:id="1">
+    <w:p>
+      <w:pPr>
+        <w:pStyle w:val="Testonotaapidipagina"/>
+        <w:rPr>
+          <w:lang w:val="en-GB"/>
+        </w:rPr>
+      </w:pPr>
+      <w:r>
+        <w:rPr>
+          <w:rStyle w:val="Rimandonotaapidipagina"/>
+        </w:rPr>
+        <w:footnoteRef/>
+      </w:r>
+      <w:r>
+        <w:rPr>
+          <w:lang w:val="en-GB"/>
+        </w:rPr>
+        <w:t xml:space="preserve"> </w:t>
+      </w:r>
+      <w:r>
+        <w:rPr>
+          <w:lang w:val="en-GB"/>
+        </w:rPr>
+        <w:t>Welsh, D. J. A.; Powell, M. B. (1967), "An upper bound for the chromatic number of a graph and its application to timetabling problems", The Computer Journal, 10 (1): 85–86</w:t>
+      </w:r>
+    </w:p>
+  </w:footnote>
+  <w:footnote w:id="2">
+    <w:p>
+      <w:pPr>
+        <w:pStyle w:val="Testonotaapidipagina"/>
+        <w:rPr>
+          <w:lang w:val="en-GB"/>
+        </w:rPr>
+      </w:pPr>
+      <w:r>
+        <w:rPr>
+          <w:rStyle w:val="Rimandonotaapidipagina"/>
+        </w:rPr>
+        <w:footnoteRef/>
+      </w:r>
+      <w:r>
+        <w:rPr>
+          <w:lang w:val="en-GB"/>
+        </w:rPr>
+        <w:t xml:space="preserve"> </w:t>
+      </w:r>
+      <w:r>
+        <w:rPr>
+          <w:lang w:val="en-GB"/>
+        </w:rPr>
+        <w:t>https://wiki.python.org/moin/TimeComplexity</w:t>
+      </w:r>
+    </w:p>
+  </w:footnote>
+</w:footnotes>
 </file>
 
 <file path=word/numbering.xml><?xml version="1.0" encoding="utf-8"?>
@@ -2016,6 +2089,7 @@
     <w:lsdException w:name="HTML Sample" w:semiHidden="1" w:unhideWhenUsed="1"/>
     <w:lsdException w:name="HTML Typewriter" w:semiHidden="1" w:unhideWhenUsed="1"/>
     <w:lsdException w:name="HTML Variable" w:semiHidden="1" w:unhideWhenUsed="1"/>
+    <w:lsdException w:name="Normal Table" w:semiHidden="1" w:unhideWhenUsed="1"/>
     <w:lsdException w:name="annotation subject" w:semiHidden="1" w:unhideWhenUsed="1"/>
     <w:lsdException w:name="No List" w:semiHidden="1" w:unhideWhenUsed="1"/>
     <w:lsdException w:name="Outline List 1" w:semiHidden="1" w:unhideWhenUsed="1"/>
@@ -2060,6 +2134,7 @@
     <w:lsdException w:name="Table Professional" w:semiHidden="1" w:unhideWhenUsed="1"/>
     <w:lsdException w:name="Table Subtle 1" w:semiHidden="1" w:unhideWhenUsed="1"/>
     <w:lsdException w:name="Table Subtle 2" w:semiHidden="1" w:unhideWhenUsed="1"/>
+    <w:lsdException w:name="Table Web 1" w:semiHidden="1" w:unhideWhenUsed="1"/>
     <w:lsdException w:name="Table Web 2" w:semiHidden="1" w:unhideWhenUsed="1"/>
     <w:lsdException w:name="Table Web 3" w:semiHidden="1" w:unhideWhenUsed="1"/>
     <w:lsdException w:name="Balloon Text" w:semiHidden="1" w:unhideWhenUsed="1"/>
@@ -2421,6 +2496,45 @@
       <w:lang w:eastAsia="it-IT"/>
     </w:rPr>
   </w:style>
+  <w:style w:type="paragraph" w:styleId="Testonotaapidipagina">
+    <w:name w:val="footnote text"/>
+    <w:basedOn w:val="Normale"/>
+    <w:link w:val="TestonotaapidipaginaCarattere"/>
+    <w:uiPriority w:val="99"/>
+    <w:semiHidden/>
+    <w:unhideWhenUsed/>
+    <w:rsid w:val="004502AA"/>
+    <w:pPr>
+      <w:spacing w:after="0" w:line="240" w:lineRule="auto"/>
+    </w:pPr>
+    <w:rPr>
+      <w:sz w:val="20"/>
+      <w:szCs w:val="20"/>
+    </w:rPr>
+  </w:style>
+  <w:style w:type="character" w:customStyle="1" w:styleId="TestonotaapidipaginaCarattere">
+    <w:name w:val="Testo nota a piè di pagina Carattere"/>
+    <w:basedOn w:val="Carpredefinitoparagrafo"/>
+    <w:link w:val="Testonotaapidipagina"/>
+    <w:uiPriority w:val="99"/>
+    <w:semiHidden/>
+    <w:rsid w:val="004502AA"/>
+    <w:rPr>
+      <w:sz w:val="20"/>
+      <w:szCs w:val="20"/>
+    </w:rPr>
+  </w:style>
+  <w:style w:type="character" w:styleId="Rimandonotaapidipagina">
+    <w:name w:val="footnote reference"/>
+    <w:basedOn w:val="Carpredefinitoparagrafo"/>
+    <w:uiPriority w:val="99"/>
+    <w:semiHidden/>
+    <w:unhideWhenUsed/>
+    <w:rsid w:val="004502AA"/>
+    <w:rPr>
+      <w:vertAlign w:val="superscript"/>
+    </w:rPr>
+  </w:style>
 </w:styles>
 </file>
 
@@ -2683,4 +2797,16 @@
     </a:ext>
   </a:extLst>
 </a:theme>
+</file>
+
+<file path=customXml/item1.xml><?xml version="1.0" encoding="utf-8"?>
+<b:Sources xmlns:b="http://schemas.openxmlformats.org/officeDocument/2006/bibliography" xmlns="http://schemas.openxmlformats.org/officeDocument/2006/bibliography" SelectedStyle="\APASixthEditionOfficeOnline.xsl" StyleName="APA" Version="6"/>
+</file>
+
+<file path=customXml/itemProps1.xml><?xml version="1.0" encoding="utf-8"?>
+<ds:datastoreItem xmlns:ds="http://schemas.openxmlformats.org/officeDocument/2006/customXml" ds:itemID="{947A0998-64C0-48A6-9ECF-E965B177A82A}">
+  <ds:schemaRefs>
+    <ds:schemaRef ds:uri="http://schemas.openxmlformats.org/officeDocument/2006/bibliography"/>
+  </ds:schemaRefs>
+</ds:datastoreItem>
 </file>
</xml_diff>